<commit_message>
added a file because the previous document was somehow corrupted
</commit_message>
<xml_diff>
--- a/Rootkit Detection for VM.docx
+++ b/Rootkit Detection for VM.docx
@@ -577,8 +577,454 @@
         <w:lastRenderedPageBreak/>
         <w:t>The virtual machine rootkit is vulnerable during a short period of time in-between powering up the system and when the virtual machine is started. The rootkit can minimize this vulnerability by emulating a system shutdown while it remains in a running state.</w:t>
       </w:r>
+    </w:p>
+    <w:p>
+      <w:pPr>
+        <w:rPr>
+          <w:rFonts w:cs="Arial"/>
+          <w:b/>
+          <w:shd w:val="clear" w:color="auto" w:fill="FFFFFF"/>
+        </w:rPr>
+      </w:pPr>
+      <w:r>
+        <w:rPr>
+          <w:rFonts w:cs="Arial"/>
+          <w:b/>
+          <w:shd w:val="clear" w:color="auto" w:fill="FFFFFF"/>
+        </w:rPr>
+        <w:t>Forms of Defense</w:t>
+      </w:r>
+    </w:p>
+    <w:p>
+      <w:pPr>
+        <w:pStyle w:val="ListParagraph"/>
+        <w:numPr>
+          <w:ilvl w:val="0"/>
+          <w:numId w:val="3"/>
+        </w:numPr>
+        <w:rPr>
+          <w:rFonts w:cs="Arial"/>
+          <w:shd w:val="clear" w:color="auto" w:fill="FFFFFF"/>
+        </w:rPr>
+      </w:pPr>
+      <w:r>
+        <w:rPr>
+          <w:rFonts w:cs="Arial"/>
+          <w:shd w:val="clear" w:color="auto" w:fill="FFFFFF"/>
+        </w:rPr>
+        <w:t>Run detection below the virtual machine rootkit</w:t>
+      </w:r>
+      <w:r>
+        <w:rPr>
+          <w:rFonts w:cs="Arial"/>
+          <w:shd w:val="clear" w:color="auto" w:fill="FFFFFF"/>
+        </w:rPr>
+        <w:t>, out of its control</w:t>
+      </w:r>
+    </w:p>
+    <w:p>
+      <w:pPr>
+        <w:pStyle w:val="ListParagraph"/>
+        <w:numPr>
+          <w:ilvl w:val="1"/>
+          <w:numId w:val="3"/>
+        </w:numPr>
+        <w:rPr>
+          <w:rFonts w:cs="Arial"/>
+          <w:shd w:val="clear" w:color="auto" w:fill="FFFFFF"/>
+        </w:rPr>
+      </w:pPr>
+      <w:r>
+        <w:rPr>
+          <w:rFonts w:cs="Arial"/>
+          <w:shd w:val="clear" w:color="auto" w:fill="FFFFFF"/>
+        </w:rPr>
+        <w:t xml:space="preserve">Secure hardware (Intel’s </w:t>
+      </w:r>
+      <w:proofErr w:type="spellStart"/>
+      <w:r>
+        <w:rPr>
+          <w:rFonts w:cs="Arial"/>
+          <w:shd w:val="clear" w:color="auto" w:fill="FFFFFF"/>
+        </w:rPr>
+        <w:t>LaGrande</w:t>
+      </w:r>
+      <w:proofErr w:type="spellEnd"/>
+      <w:r>
+        <w:rPr>
+          <w:rFonts w:cs="Arial"/>
+          <w:shd w:val="clear" w:color="auto" w:fill="FFFFFF"/>
+        </w:rPr>
+        <w:t>, AMD’s platform for trustworthy computing, Copilot) allow for development of low-layer security software</w:t>
+      </w:r>
+    </w:p>
+    <w:p>
+      <w:pPr>
+        <w:pStyle w:val="ListParagraph"/>
+        <w:numPr>
+          <w:ilvl w:val="1"/>
+          <w:numId w:val="3"/>
+        </w:numPr>
+        <w:rPr>
+          <w:rFonts w:cs="Arial"/>
+          <w:shd w:val="clear" w:color="auto" w:fill="FFFFFF"/>
+        </w:rPr>
+      </w:pPr>
+      <w:r>
+        <w:rPr>
+          <w:rFonts w:cs="Arial"/>
+          <w:shd w:val="clear" w:color="auto" w:fill="FFFFFF"/>
+        </w:rPr>
+        <w:t>Boot from a safe medium, i.e. CD_ROM, USB drive, or network boot server</w:t>
+      </w:r>
+    </w:p>
+    <w:p>
+      <w:pPr>
+        <w:pStyle w:val="ListParagraph"/>
+        <w:numPr>
+          <w:ilvl w:val="2"/>
+          <w:numId w:val="3"/>
+        </w:numPr>
+        <w:rPr>
+          <w:rFonts w:cs="Arial"/>
+          <w:shd w:val="clear" w:color="auto" w:fill="FFFFFF"/>
+        </w:rPr>
+      </w:pPr>
+      <w:r>
+        <w:rPr>
+          <w:rFonts w:cs="Arial"/>
+          <w:shd w:val="clear" w:color="auto" w:fill="FFFFFF"/>
+        </w:rPr>
+        <w:t>Note: device must be completely powered off first to avoid rootkit shutdown emulation</w:t>
+      </w:r>
+    </w:p>
+    <w:p>
+      <w:pPr>
+        <w:pStyle w:val="ListParagraph"/>
+        <w:numPr>
+          <w:ilvl w:val="1"/>
+          <w:numId w:val="3"/>
+        </w:numPr>
+        <w:rPr>
+          <w:rFonts w:cs="Arial"/>
+          <w:shd w:val="clear" w:color="auto" w:fill="FFFFFF"/>
+        </w:rPr>
+      </w:pPr>
+      <w:r>
+        <w:rPr>
+          <w:rFonts w:cs="Arial"/>
+          <w:shd w:val="clear" w:color="auto" w:fill="FFFFFF"/>
+        </w:rPr>
+        <w:t>Use secure VMM, one which gains control of system before operating system boots</w:t>
+      </w:r>
+      <w:r>
+        <w:rPr>
+          <w:rFonts w:cs="Arial"/>
+          <w:shd w:val="clear" w:color="auto" w:fill="FFFFFF"/>
+        </w:rPr>
+        <w:t>. This could perform a check to stop a rootkit from modifying the systems boot sequence.</w:t>
+      </w:r>
+    </w:p>
+    <w:p>
+      <w:pPr>
+        <w:pStyle w:val="ListParagraph"/>
+        <w:numPr>
+          <w:ilvl w:val="2"/>
+          <w:numId w:val="3"/>
+        </w:numPr>
+        <w:autoSpaceDE w:val="0"/>
+        <w:autoSpaceDN w:val="0"/>
+        <w:adjustRightInd w:val="0"/>
+        <w:spacing w:after="0"/>
+        <w:rPr>
+          <w:rFonts w:cs="CMR10"/>
+        </w:rPr>
+      </w:pPr>
+      <w:r>
+        <w:rPr>
+          <w:rFonts w:cs="Arial"/>
+          <w:shd w:val="clear" w:color="auto" w:fill="FFFFFF"/>
+        </w:rPr>
+        <w:t>“</w:t>
+      </w:r>
+      <w:r>
+        <w:rPr>
+          <w:rFonts w:cs="CMR10"/>
+        </w:rPr>
+        <w:t>Using a secure VMM, we implemented an enhanced</w:t>
+      </w:r>
+      <w:r>
+        <w:rPr>
+          <w:rFonts w:cs="CMR10"/>
+        </w:rPr>
+        <w:t xml:space="preserve"> </w:t>
+      </w:r>
+      <w:r>
+        <w:rPr>
+          <w:rFonts w:cs="CMR10"/>
+        </w:rPr>
+        <w:t>version of secure boot which can prevent VMBR installations.</w:t>
+      </w:r>
+      <w:r>
+        <w:rPr>
+          <w:rFonts w:cs="CMR10"/>
+        </w:rPr>
+        <w:t xml:space="preserve"> </w:t>
+      </w:r>
+      <w:r>
+        <w:rPr>
+          <w:rFonts w:cs="CMR10"/>
+        </w:rPr>
+        <w:t>The goal of our secure boot system is to</w:t>
+      </w:r>
+      <w:r>
+        <w:rPr>
+          <w:rFonts w:cs="Arial"/>
+          <w:shd w:val="clear" w:color="auto" w:fill="FFFFFF"/>
+        </w:rPr>
+        <w:t xml:space="preserve"> </w:t>
+      </w:r>
+      <w:r>
+        <w:rPr>
+          <w:rFonts w:cs="CMR10"/>
+        </w:rPr>
+        <w:t>provide attestation for existing boot components, such</w:t>
+      </w:r>
+      <w:r>
+        <w:rPr>
+          <w:rFonts w:cs="CMR10"/>
+        </w:rPr>
+        <w:t xml:space="preserve"> </w:t>
+      </w:r>
+      <w:r>
+        <w:rPr>
+          <w:rFonts w:cs="CMR10"/>
+        </w:rPr>
+        <w:t>as the disk’s master boot record, the file system’s boot</w:t>
+      </w:r>
+      <w:r>
+        <w:rPr>
+          <w:rFonts w:cs="CMR10"/>
+        </w:rPr>
+        <w:t xml:space="preserve"> </w:t>
+      </w:r>
+      <w:r>
+        <w:rPr>
+          <w:rFonts w:cs="CMR10"/>
+        </w:rPr>
+        <w:t>sector, and the OS’s boot loader and also to allow legitimate</w:t>
+      </w:r>
+      <w:r>
+        <w:rPr>
+          <w:rFonts w:cs="CMR10"/>
+        </w:rPr>
+        <w:t xml:space="preserve"> </w:t>
+      </w:r>
+      <w:r>
+        <w:rPr>
+          <w:rFonts w:cs="CMR10"/>
+        </w:rPr>
+        <w:t>updates of these components. All attempted</w:t>
+      </w:r>
+      <w:r>
+        <w:rPr>
+          <w:rFonts w:cs="CMR10"/>
+        </w:rPr>
+        <w:t xml:space="preserve"> </w:t>
+      </w:r>
+      <w:r>
+        <w:rPr>
+          <w:rFonts w:cs="CMR10"/>
+        </w:rPr>
+        <w:t>updates of these components are verified (by checking</w:t>
+      </w:r>
+      <w:r>
+        <w:rPr>
+          <w:rFonts w:cs="CMR10"/>
+        </w:rPr>
+        <w:t xml:space="preserve"> </w:t>
+      </w:r>
+      <w:r>
+        <w:rPr>
+          <w:rFonts w:cs="CMR10"/>
+        </w:rPr>
+        <w:t>the cryptographic signature) before they are allowed to</w:t>
+      </w:r>
+      <w:r>
+        <w:rPr>
+          <w:rFonts w:cs="CMR10"/>
+        </w:rPr>
+        <w:t xml:space="preserve"> </w:t>
+      </w:r>
+      <w:r>
+        <w:rPr>
+          <w:rFonts w:cs="CMR10"/>
+        </w:rPr>
+        <w:t>complete. The verification code resides in a separate</w:t>
+      </w:r>
+      <w:r>
+        <w:rPr>
+          <w:rFonts w:cs="CMR10"/>
+        </w:rPr>
+        <w:t xml:space="preserve"> </w:t>
+      </w:r>
+      <w:r>
+        <w:rPr>
+          <w:rFonts w:cs="CMR10"/>
+        </w:rPr>
+        <w:t>virtual machine, so it is protected from malicious code</w:t>
+      </w:r>
+      <w:r>
+        <w:rPr>
+          <w:rFonts w:cs="CMR10"/>
+        </w:rPr>
+        <w:t xml:space="preserve"> </w:t>
+      </w:r>
+      <w:r>
+        <w:rPr>
+          <w:rFonts w:cs="CMR10"/>
+        </w:rPr>
+        <w:t>running within the guest. We implement this secure</w:t>
+      </w:r>
+      <w:r>
+        <w:rPr>
+          <w:rFonts w:cs="CMR10"/>
+        </w:rPr>
+        <w:t xml:space="preserve"> </w:t>
+      </w:r>
+      <w:r>
+        <w:rPr>
+          <w:rFonts w:cs="CMR10"/>
+        </w:rPr>
+        <w:t>boot system using a Virtual PC VMM and a Windows</w:t>
+      </w:r>
+      <w:r>
+        <w:rPr>
+          <w:rFonts w:cs="CMR10"/>
+        </w:rPr>
+        <w:t xml:space="preserve"> </w:t>
+      </w:r>
+      <w:r>
+        <w:rPr>
+          <w:rFonts w:cs="CMR10"/>
+        </w:rPr>
+        <w:t>XP guest operating system.</w:t>
+      </w:r>
+      <w:r>
+        <w:rPr>
+          <w:rFonts w:cs="CMR10"/>
+        </w:rPr>
+        <w:t>” [king06.pdf]</w:t>
+      </w:r>
+    </w:p>
+    <w:p>
+      <w:pPr>
+        <w:pStyle w:val="ListParagraph"/>
+        <w:autoSpaceDE w:val="0"/>
+        <w:autoSpaceDN w:val="0"/>
+        <w:adjustRightInd w:val="0"/>
+        <w:spacing w:after="0"/>
+        <w:rPr>
+          <w:rFonts w:cs="CMR10"/>
+        </w:rPr>
+      </w:pPr>
+      <w:r>
+        <w:rPr>
+          <w:rFonts w:cs="CMR10"/>
+        </w:rPr>
+        <w:t>*</w:t>
+      </w:r>
+      <w:r>
+        <w:rPr>
+          <w:rFonts w:cs="CMR10"/>
+        </w:rPr>
+        <w:t xml:space="preserve"> </w:t>
+      </w:r>
+      <w:r>
+        <w:rPr>
+          <w:rFonts w:cs="CMR10"/>
+        </w:rPr>
+        <w:t>The methods described above are often unrealistic and not practiced frequently enough</w:t>
+      </w:r>
+    </w:p>
+    <w:p>
+      <w:pPr>
+        <w:pStyle w:val="ListParagraph"/>
+        <w:numPr>
+          <w:ilvl w:val="0"/>
+          <w:numId w:val="3"/>
+        </w:numPr>
+        <w:autoSpaceDE w:val="0"/>
+        <w:autoSpaceDN w:val="0"/>
+        <w:adjustRightInd w:val="0"/>
+        <w:spacing w:after="0"/>
+        <w:rPr>
+          <w:rFonts w:cs="CMR10"/>
+        </w:rPr>
+      </w:pPr>
+      <w:r>
+        <w:rPr>
+          <w:rFonts w:cs="CMR10"/>
+        </w:rPr>
+        <w:t>Run detection within virtual machine on target system (if possible)</w:t>
+      </w:r>
+    </w:p>
+    <w:p>
+      <w:pPr>
+        <w:pStyle w:val="ListParagraph"/>
+        <w:numPr>
+          <w:ilvl w:val="1"/>
+          <w:numId w:val="3"/>
+        </w:numPr>
+        <w:autoSpaceDE w:val="0"/>
+        <w:autoSpaceDN w:val="0"/>
+        <w:adjustRightInd w:val="0"/>
+        <w:spacing w:after="0"/>
+        <w:rPr>
+          <w:rFonts w:cs="CMR10"/>
+        </w:rPr>
+      </w:pPr>
+      <w:r>
+        <w:rPr>
+          <w:rFonts w:cs="CMR10"/>
+        </w:rPr>
+        <w:t>Look for excess CPU overhead using clock that can’t be manipulated by rootkit</w:t>
+      </w:r>
+    </w:p>
+    <w:p>
+      <w:pPr>
+        <w:pStyle w:val="ListParagraph"/>
+        <w:numPr>
+          <w:ilvl w:val="1"/>
+          <w:numId w:val="3"/>
+        </w:numPr>
+        <w:autoSpaceDE w:val="0"/>
+        <w:autoSpaceDN w:val="0"/>
+        <w:adjustRightInd w:val="0"/>
+        <w:spacing w:after="0"/>
+        <w:rPr>
+          <w:rFonts w:cs="CMR10"/>
+        </w:rPr>
+      </w:pPr>
+      <w:r>
+        <w:rPr>
+          <w:rFonts w:cs="CMR10"/>
+        </w:rPr>
+        <w:t>Look for excess memory usage (although this can be masked by the rootkit)</w:t>
+      </w:r>
       <w:bookmarkStart w:id="0" w:name="_GoBack"/>
       <w:bookmarkEnd w:id="0"/>
+    </w:p>
+    <w:p>
+      <w:pPr>
+        <w:autoSpaceDE w:val="0"/>
+        <w:autoSpaceDN w:val="0"/>
+        <w:adjustRightInd w:val="0"/>
+        <w:spacing w:after="0"/>
+        <w:rPr>
+          <w:rFonts w:cs="CMR10"/>
+        </w:rPr>
+      </w:pPr>
     </w:p>
     <w:sectPr>
       <w:pgSz w:w="12240" w:h="15840"/>
@@ -771,11 +1217,103 @@
       </w:pPr>
     </w:lvl>
   </w:abstractNum>
+  <w:abstractNum w:abstractNumId="2">
+    <w:nsid w:val="7B0713E7"/>
+    <w:multiLevelType w:val="hybridMultilevel"/>
+    <w:tmpl w:val="8B98ECE8"/>
+    <w:lvl w:ilvl="0" w:tplc="0409000F">
+      <w:start w:val="1"/>
+      <w:numFmt w:val="decimal"/>
+      <w:lvlText w:val="%1."/>
+      <w:lvlJc w:val="left"/>
+      <w:pPr>
+        <w:ind w:left="720" w:hanging="360"/>
+      </w:pPr>
+      <w:rPr>
+        <w:rFonts w:hint="default"/>
+      </w:rPr>
+    </w:lvl>
+    <w:lvl w:ilvl="1" w:tplc="04090019">
+      <w:start w:val="1"/>
+      <w:numFmt w:val="lowerLetter"/>
+      <w:lvlText w:val="%2."/>
+      <w:lvlJc w:val="left"/>
+      <w:pPr>
+        <w:ind w:left="1440" w:hanging="360"/>
+      </w:pPr>
+    </w:lvl>
+    <w:lvl w:ilvl="2" w:tplc="0409001B">
+      <w:start w:val="1"/>
+      <w:numFmt w:val="lowerRoman"/>
+      <w:lvlText w:val="%3."/>
+      <w:lvlJc w:val="right"/>
+      <w:pPr>
+        <w:ind w:left="2160" w:hanging="180"/>
+      </w:pPr>
+    </w:lvl>
+    <w:lvl w:ilvl="3" w:tplc="0409000F" w:tentative="1">
+      <w:start w:val="1"/>
+      <w:numFmt w:val="decimal"/>
+      <w:lvlText w:val="%4."/>
+      <w:lvlJc w:val="left"/>
+      <w:pPr>
+        <w:ind w:left="2880" w:hanging="360"/>
+      </w:pPr>
+    </w:lvl>
+    <w:lvl w:ilvl="4" w:tplc="04090019" w:tentative="1">
+      <w:start w:val="1"/>
+      <w:numFmt w:val="lowerLetter"/>
+      <w:lvlText w:val="%5."/>
+      <w:lvlJc w:val="left"/>
+      <w:pPr>
+        <w:ind w:left="3600" w:hanging="360"/>
+      </w:pPr>
+    </w:lvl>
+    <w:lvl w:ilvl="5" w:tplc="0409001B" w:tentative="1">
+      <w:start w:val="1"/>
+      <w:numFmt w:val="lowerRoman"/>
+      <w:lvlText w:val="%6."/>
+      <w:lvlJc w:val="right"/>
+      <w:pPr>
+        <w:ind w:left="4320" w:hanging="180"/>
+      </w:pPr>
+    </w:lvl>
+    <w:lvl w:ilvl="6" w:tplc="0409000F" w:tentative="1">
+      <w:start w:val="1"/>
+      <w:numFmt w:val="decimal"/>
+      <w:lvlText w:val="%7."/>
+      <w:lvlJc w:val="left"/>
+      <w:pPr>
+        <w:ind w:left="5040" w:hanging="360"/>
+      </w:pPr>
+    </w:lvl>
+    <w:lvl w:ilvl="7" w:tplc="04090019" w:tentative="1">
+      <w:start w:val="1"/>
+      <w:numFmt w:val="lowerLetter"/>
+      <w:lvlText w:val="%8."/>
+      <w:lvlJc w:val="left"/>
+      <w:pPr>
+        <w:ind w:left="5760" w:hanging="360"/>
+      </w:pPr>
+    </w:lvl>
+    <w:lvl w:ilvl="8" w:tplc="0409001B" w:tentative="1">
+      <w:start w:val="1"/>
+      <w:numFmt w:val="lowerRoman"/>
+      <w:lvlText w:val="%9."/>
+      <w:lvlJc w:val="right"/>
+      <w:pPr>
+        <w:ind w:left="6480" w:hanging="180"/>
+      </w:pPr>
+    </w:lvl>
+  </w:abstractNum>
   <w:num w:numId="1">
     <w:abstractNumId w:val="1"/>
   </w:num>
   <w:num w:numId="2">
     <w:abstractNumId w:val="0"/>
+  </w:num>
+  <w:num w:numId="3">
+    <w:abstractNumId w:val="2"/>
   </w:num>
 </w:numbering>
 </file>

</xml_diff>